<commit_message>
Correções de Alguns Casos de Uso
Co-Authored-By: Guilherme <83481058+45Guilherme@users.noreply.github.com>
Co-Authored-By: Bruno Bocchi <85695782+brunobocchi@users.noreply.github.com>
Co-Authored-By: Daniel Marcondes <103604404+Ioahim@users.noreply.github.com>
Co-Authored-By: jenniferkesia <136392160+jenniferkesia@users.noreply.github.com>
Co-Authored-By: PetrikIFSP <141691924+PetrikIFSP@users.noreply.github.com>
</commit_message>
<xml_diff>
--- a/Proj02 - Hospeda+/Documentação/MCU - Casos de Uso - Hospeda+.docx
+++ b/Proj02 - Hospeda+/Documentação/MCU - Casos de Uso - Hospeda+.docx
@@ -4535,12 +4535,12 @@
             <wp:extent cx="8023517" cy="5326152"/>
             <wp:effectExtent b="0" l="0" r="0" t="0"/>
             <wp:wrapNone/>
-            <wp:docPr id="8" name="image5.png"/>
+            <wp:docPr id="8" name="image17.png"/>
             <a:graphic>
               <a:graphicData uri="http://schemas.openxmlformats.org/drawingml/2006/picture">
                 <pic:pic>
                   <pic:nvPicPr>
-                    <pic:cNvPr id="0" name="image5.png"/>
+                    <pic:cNvPr id="0" name="image17.png"/>
                     <pic:cNvPicPr preferRelativeResize="0"/>
                   </pic:nvPicPr>
                   <pic:blipFill>
@@ -5575,7 +5575,7 @@
                 <w:szCs w:val="24"/>
                 <w:rtl w:val="0"/>
               </w:rPr>
-              <w:t xml:space="preserve">◦ Estado*: Varchar (20);</w:t>
+              <w:t xml:space="preserve">◦ Estado*: Varchar (2);</w:t>
             </w:r>
           </w:p>
           <w:p>
@@ -5598,7 +5598,7 @@
                 <w:szCs w:val="24"/>
                 <w:rtl w:val="0"/>
               </w:rPr>
-              <w:t xml:space="preserve">Sexo (Feminino ou Masculino)*: </w:t>
+              <w:t xml:space="preserve">Sexo*: Varchar (10);</w:t>
             </w:r>
           </w:p>
           <w:p>
@@ -5621,7 +5621,7 @@
                 <w:szCs w:val="24"/>
                 <w:rtl w:val="0"/>
               </w:rPr>
-              <w:t xml:space="preserve">Número do celular: Int;</w:t>
+              <w:t xml:space="preserve">Número do celular: Varchar (15);</w:t>
             </w:r>
           </w:p>
           <w:p>
@@ -6492,12 +6492,12 @@
                 <wp:inline distB="114300" distT="114300" distL="114300" distR="114300">
                   <wp:extent cx="5600700" cy="2717800"/>
                   <wp:effectExtent b="0" l="0" r="0" t="0"/>
-                  <wp:docPr id="20" name="image3.png"/>
+                  <wp:docPr id="20" name="image13.png"/>
                   <a:graphic>
                     <a:graphicData uri="http://schemas.openxmlformats.org/drawingml/2006/picture">
                       <pic:pic>
                         <pic:nvPicPr>
-                          <pic:cNvPr id="0" name="image3.png"/>
+                          <pic:cNvPr id="0" name="image13.png"/>
                           <pic:cNvPicPr preferRelativeResize="0"/>
                         </pic:nvPicPr>
                         <pic:blipFill>
@@ -7820,12 +7820,12 @@
                 <wp:inline distB="19050" distT="19050" distL="19050" distR="19050">
                   <wp:extent cx="5600700" cy="2616200"/>
                   <wp:effectExtent b="0" l="0" r="0" t="0"/>
-                  <wp:docPr id="5" name="image14.png"/>
+                  <wp:docPr id="5" name="image16.png"/>
                   <a:graphic>
                     <a:graphicData uri="http://schemas.openxmlformats.org/drawingml/2006/picture">
                       <pic:pic>
                         <pic:nvPicPr>
-                          <pic:cNvPr id="0" name="image14.png"/>
+                          <pic:cNvPr id="0" name="image16.png"/>
                           <pic:cNvPicPr preferRelativeResize="0"/>
                         </pic:nvPicPr>
                         <pic:blipFill>
@@ -8882,12 +8882,12 @@
                 <wp:inline distB="114300" distT="114300" distL="114300" distR="114300">
                   <wp:extent cx="5600700" cy="2730500"/>
                   <wp:effectExtent b="0" l="0" r="0" t="0"/>
-                  <wp:docPr id="4" name="image13.png"/>
+                  <wp:docPr id="4" name="image2.png"/>
                   <a:graphic>
                     <a:graphicData uri="http://schemas.openxmlformats.org/drawingml/2006/picture">
                       <pic:pic>
                         <pic:nvPicPr>
-                          <pic:cNvPr id="0" name="image13.png"/>
+                          <pic:cNvPr id="0" name="image2.png"/>
                           <pic:cNvPicPr preferRelativeResize="0"/>
                         </pic:nvPicPr>
                         <pic:blipFill>
@@ -10016,12 +10016,12 @@
                 <wp:inline distB="114300" distT="114300" distL="114300" distR="114300">
                   <wp:extent cx="5600700" cy="2730500"/>
                   <wp:effectExtent b="0" l="0" r="0" t="0"/>
-                  <wp:docPr id="19" name="image13.png"/>
+                  <wp:docPr id="19" name="image2.png"/>
                   <a:graphic>
                     <a:graphicData uri="http://schemas.openxmlformats.org/drawingml/2006/picture">
                       <pic:pic>
                         <pic:nvPicPr>
-                          <pic:cNvPr id="0" name="image13.png"/>
+                          <pic:cNvPr id="0" name="image2.png"/>
                           <pic:cNvPicPr preferRelativeResize="0"/>
                         </pic:nvPicPr>
                         <pic:blipFill>
@@ -10625,7 +10625,7 @@
                 <w:szCs w:val="24"/>
                 <w:rtl w:val="0"/>
               </w:rPr>
-              <w:t xml:space="preserve">Capacidade: Varchar (50);</w:t>
+              <w:t xml:space="preserve">Capacidade: Int;</w:t>
             </w:r>
           </w:p>
           <w:p>
@@ -11194,12 +11194,12 @@
                 <wp:inline distB="114300" distT="114300" distL="114300" distR="114300">
                   <wp:extent cx="5791200" cy="2794000"/>
                   <wp:effectExtent b="0" l="0" r="0" t="0"/>
-                  <wp:docPr id="14" name="image11.png"/>
+                  <wp:docPr id="14" name="image8.png"/>
                   <a:graphic>
                     <a:graphicData uri="http://schemas.openxmlformats.org/drawingml/2006/picture">
                       <pic:pic>
                         <pic:nvPicPr>
-                          <pic:cNvPr id="0" name="image11.png"/>
+                          <pic:cNvPr id="0" name="image8.png"/>
                           <pic:cNvPicPr preferRelativeResize="0"/>
                         </pic:nvPicPr>
                         <pic:blipFill>
@@ -11808,6 +11808,29 @@
                 <w:ilvl w:val="0"/>
                 <w:numId w:val="27"/>
               </w:numPr>
+              <w:spacing w:after="0" w:afterAutospacing="0" w:before="0" w:beforeAutospacing="0" w:line="360" w:lineRule="auto"/>
+              <w:ind w:left="1440" w:hanging="360"/>
+              <w:rPr>
+                <w:sz w:val="24"/>
+                <w:szCs w:val="24"/>
+                <w:u w:val="none"/>
+              </w:rPr>
+            </w:pPr>
+            <w:r>
+              <w:rPr>
+                <w:sz w:val="24"/>
+                <w:szCs w:val="24"/>
+                <w:rtl w:val="0"/>
+              </w:rPr>
+              <w:t xml:space="preserve">Quantidade de camas: Int;</w:t>
+            </w:r>
+          </w:p>
+          <w:p>
+            <w:pPr>
+              <w:numPr>
+                <w:ilvl w:val="0"/>
+                <w:numId w:val="27"/>
+              </w:numPr>
               <w:spacing w:after="240" w:before="0" w:beforeAutospacing="0" w:line="360" w:lineRule="auto"/>
               <w:ind w:left="1440" w:hanging="360"/>
               <w:rPr>
@@ -11822,7 +11845,7 @@
                 <w:szCs w:val="24"/>
                 <w:rtl w:val="0"/>
               </w:rPr>
-              <w:t xml:space="preserve">Quantidade de camas: Int;</w:t>
+              <w:t xml:space="preserve">Disponibilidade: Boolean;</w:t>
             </w:r>
           </w:p>
         </w:tc>
@@ -12208,21 +12231,43 @@
                 <w:ilvl w:val="0"/>
                 <w:numId w:val="5"/>
               </w:numPr>
+              <w:spacing w:after="0" w:afterAutospacing="0" w:before="0" w:beforeAutospacing="0" w:line="360" w:lineRule="auto"/>
+              <w:ind w:left="1440" w:hanging="360"/>
+              <w:rPr>
+                <w:sz w:val="24"/>
+                <w:szCs w:val="24"/>
+                <w:u w:val="none"/>
+              </w:rPr>
+            </w:pPr>
+            <w:r>
+              <w:rPr>
+                <w:sz w:val="24"/>
+                <w:szCs w:val="24"/>
+                <w:rtl w:val="0"/>
+              </w:rPr>
+              <w:t xml:space="preserve">Quantidade de camas: Int;</w:t>
+            </w:r>
+          </w:p>
+          <w:p>
+            <w:pPr>
+              <w:numPr>
+                <w:ilvl w:val="0"/>
+                <w:numId w:val="5"/>
+              </w:numPr>
               <w:spacing w:after="240" w:before="0" w:beforeAutospacing="0" w:line="360" w:lineRule="auto"/>
               <w:ind w:left="1440" w:hanging="360"/>
               <w:rPr>
                 <w:sz w:val="24"/>
                 <w:szCs w:val="24"/>
-                <w:u w:val="none"/>
-              </w:rPr>
-            </w:pPr>
-            <w:r>
-              <w:rPr>
-                <w:sz w:val="24"/>
-                <w:szCs w:val="24"/>
-                <w:rtl w:val="0"/>
-              </w:rPr>
-              <w:t xml:space="preserve">Quantidade de camas: Int;</w:t>
+              </w:rPr>
+            </w:pPr>
+            <w:r>
+              <w:rPr>
+                <w:sz w:val="24"/>
+                <w:szCs w:val="24"/>
+                <w:rtl w:val="0"/>
+              </w:rPr>
+              <w:t xml:space="preserve">Disponibilidade: Boolean;</w:t>
             </w:r>
           </w:p>
         </w:tc>
@@ -12384,12 +12429,12 @@
                 <wp:inline distB="114300" distT="114300" distL="114300" distR="114300">
                   <wp:extent cx="5791200" cy="2667000"/>
                   <wp:effectExtent b="0" l="0" r="0" t="0"/>
-                  <wp:docPr id="15" name="image2.png"/>
+                  <wp:docPr id="15" name="image9.png"/>
                   <a:graphic>
                     <a:graphicData uri="http://schemas.openxmlformats.org/drawingml/2006/picture">
                       <pic:pic>
                         <pic:nvPicPr>
-                          <pic:cNvPr id="0" name="image2.png"/>
+                          <pic:cNvPr id="0" name="image9.png"/>
                           <pic:cNvPicPr preferRelativeResize="0"/>
                         </pic:nvPicPr>
                         <pic:blipFill>
@@ -13555,12 +13600,12 @@
                 <wp:inline distB="114300" distT="114300" distL="114300" distR="114300">
                   <wp:extent cx="5791200" cy="1714500"/>
                   <wp:effectExtent b="0" l="0" r="0" t="0"/>
-                  <wp:docPr id="10" name="image21.png"/>
+                  <wp:docPr id="10" name="image1.png"/>
                   <a:graphic>
                     <a:graphicData uri="http://schemas.openxmlformats.org/drawingml/2006/picture">
                       <pic:pic>
                         <pic:nvPicPr>
-                          <pic:cNvPr id="0" name="image21.png"/>
+                          <pic:cNvPr id="0" name="image1.png"/>
                           <pic:cNvPicPr preferRelativeResize="0"/>
                         </pic:nvPicPr>
                         <pic:blipFill>
@@ -13617,6 +13662,18 @@
         </w:rPr>
         <w:t xml:space="preserve">Gerenciar quartos</w:t>
       </w:r>
+    </w:p>
+    <w:p>
+      <w:pPr>
+        <w:keepNext w:val="1"/>
+        <w:spacing w:after="60" w:before="120" w:line="360" w:lineRule="auto"/>
+        <w:ind w:left="1004" w:firstLine="0"/>
+        <w:rPr>
+          <w:b w:val="1"/>
+          <w:sz w:val="24"/>
+          <w:szCs w:val="24"/>
+        </w:rPr>
+      </w:pPr>
       <w:r>
         <w:rPr>
           <w:rtl w:val="0"/>
@@ -14700,12 +14757,12 @@
                 <wp:inline distB="114300" distT="114300" distL="114300" distR="114300">
                   <wp:extent cx="5791200" cy="2819400"/>
                   <wp:effectExtent b="0" l="0" r="0" t="0"/>
-                  <wp:docPr id="13" name="image9.png"/>
+                  <wp:docPr id="13" name="image11.png"/>
                   <a:graphic>
                     <a:graphicData uri="http://schemas.openxmlformats.org/drawingml/2006/picture">
                       <pic:pic>
                         <pic:nvPicPr>
-                          <pic:cNvPr id="0" name="image9.png"/>
+                          <pic:cNvPr id="0" name="image11.png"/>
                           <pic:cNvPicPr preferRelativeResize="0"/>
                         </pic:nvPicPr>
                         <pic:blipFill>
@@ -15336,7 +15393,7 @@
                 <w:szCs w:val="24"/>
                 <w:rtl w:val="0"/>
               </w:rPr>
-              <w:t xml:space="preserve">Seleção do quarto: Varchar (50);</w:t>
+              <w:t xml:space="preserve">Número do quarto: Int;</w:t>
             </w:r>
           </w:p>
           <w:p>
@@ -16314,12 +16371,12 @@
                 <wp:inline distB="114300" distT="114300" distL="114300" distR="114300">
                   <wp:extent cx="5791200" cy="2768600"/>
                   <wp:effectExtent b="0" l="0" r="0" t="0"/>
-                  <wp:docPr id="2" name="image4.png"/>
+                  <wp:docPr id="2" name="image18.png"/>
                   <a:graphic>
                     <a:graphicData uri="http://schemas.openxmlformats.org/drawingml/2006/picture">
                       <pic:pic>
                         <pic:nvPicPr>
-                          <pic:cNvPr id="0" name="image4.png"/>
+                          <pic:cNvPr id="0" name="image18.png"/>
                           <pic:cNvPicPr preferRelativeResize="0"/>
                         </pic:nvPicPr>
                         <pic:blipFill>
@@ -16404,7 +16461,7 @@
           <w:szCs w:val="24"/>
           <w:rtl w:val="0"/>
         </w:rPr>
-        <w:t xml:space="preserve">Verificar disponibilidade de quartos / Verifica quartos</w:t>
+        <w:t xml:space="preserve">Verificar disponibilidade de quartos / Verificar quarto</w:t>
       </w:r>
     </w:p>
     <w:tbl>
@@ -17756,7 +17813,7 @@
                 <w:szCs w:val="24"/>
                 <w:rtl w:val="0"/>
               </w:rPr>
-              <w:t xml:space="preserve">Seleção do quarto: Varchar (50);</w:t>
+              <w:t xml:space="preserve">Número do quarto: Int;</w:t>
             </w:r>
           </w:p>
           <w:p>
@@ -18759,12 +18816,12 @@
                 <wp:inline distB="114300" distT="114300" distL="114300" distR="114300">
                   <wp:extent cx="5791200" cy="2806700"/>
                   <wp:effectExtent b="0" l="0" r="0" t="0"/>
-                  <wp:docPr id="21" name="image15.png"/>
+                  <wp:docPr id="21" name="image19.png"/>
                   <a:graphic>
                     <a:graphicData uri="http://schemas.openxmlformats.org/drawingml/2006/picture">
                       <pic:pic>
                         <pic:nvPicPr>
-                          <pic:cNvPr id="0" name="image15.png"/>
+                          <pic:cNvPr id="0" name="image19.png"/>
                           <pic:cNvPicPr preferRelativeResize="0"/>
                         </pic:nvPicPr>
                         <pic:blipFill>
@@ -18851,16 +18908,6 @@
         </w:rPr>
         <w:t xml:space="preserve">Recuperar senha</w:t>
       </w:r>
-    </w:p>
-    <w:p>
-      <w:pPr>
-        <w:spacing w:line="360" w:lineRule="auto"/>
-        <w:jc w:val="both"/>
-        <w:rPr>
-          <w:sz w:val="24"/>
-          <w:szCs w:val="24"/>
-        </w:rPr>
-      </w:pPr>
       <w:r>
         <w:rPr>
           <w:rtl w:val="0"/>
@@ -19401,7 +19448,7 @@
                 <w:highlight w:val="white"/>
                 <w:rtl w:val="0"/>
               </w:rPr>
-              <w:t xml:space="preserve">Apresentar uma mensagem de “Senha enviada com sucesso!”</w:t>
+              <w:t xml:space="preserve">Apresentar uma mensagem de “link de recuperação enviado com sucesso!”</w:t>
             </w:r>
           </w:p>
           <w:p>
@@ -19650,7 +19697,7 @@
                 <w:szCs w:val="24"/>
                 <w:rtl w:val="0"/>
               </w:rPr>
-              <w:t xml:space="preserve">Apresentar uma mensagem de “ Cadastro não encontrado”</w:t>
+              <w:t xml:space="preserve">Apresentar uma mensagem de “E-mail não encontrado”</w:t>
             </w:r>
           </w:p>
         </w:tc>
@@ -19762,12 +19809,12 @@
                 <wp:inline distB="114300" distT="114300" distL="114300" distR="114300">
                   <wp:extent cx="5857875" cy="2844800"/>
                   <wp:effectExtent b="0" l="0" r="0" t="0"/>
-                  <wp:docPr id="22" name="image20.png"/>
+                  <wp:docPr id="22" name="image15.png"/>
                   <a:graphic>
                     <a:graphicData uri="http://schemas.openxmlformats.org/drawingml/2006/picture">
                       <pic:pic>
                         <pic:nvPicPr>
-                          <pic:cNvPr id="0" name="image20.png"/>
+                          <pic:cNvPr id="0" name="image15.png"/>
                           <pic:cNvPicPr preferRelativeResize="0"/>
                         </pic:nvPicPr>
                         <pic:blipFill>
@@ -21904,12 +21951,12 @@
                 <wp:inline distB="114300" distT="114300" distL="114300" distR="114300">
                   <wp:extent cx="5791200" cy="2806700"/>
                   <wp:effectExtent b="0" l="0" r="0" t="0"/>
-                  <wp:docPr id="6" name="image6.png"/>
+                  <wp:docPr id="6" name="image20.png"/>
                   <a:graphic>
                     <a:graphicData uri="http://schemas.openxmlformats.org/drawingml/2006/picture">
                       <pic:pic>
                         <pic:nvPicPr>
-                          <pic:cNvPr id="0" name="image6.png"/>
+                          <pic:cNvPr id="0" name="image20.png"/>
                           <pic:cNvPicPr preferRelativeResize="0"/>
                         </pic:nvPicPr>
                         <pic:blipFill>
@@ -23386,12 +23433,12 @@
                 <wp:inline distB="114300" distT="114300" distL="114300" distR="114300">
                   <wp:extent cx="5791200" cy="2806700"/>
                   <wp:effectExtent b="0" l="0" r="0" t="0"/>
-                  <wp:docPr id="18" name="image7.png"/>
+                  <wp:docPr id="18" name="image4.png"/>
                   <a:graphic>
                     <a:graphicData uri="http://schemas.openxmlformats.org/drawingml/2006/picture">
                       <pic:pic>
                         <pic:nvPicPr>
-                          <pic:cNvPr id="0" name="image7.png"/>
+                          <pic:cNvPr id="0" name="image4.png"/>
                           <pic:cNvPicPr preferRelativeResize="0"/>
                         </pic:nvPicPr>
                         <pic:blipFill>
@@ -24462,12 +24509,12 @@
                 <wp:inline distB="114300" distT="114300" distL="114300" distR="114300">
                   <wp:extent cx="5791200" cy="2819400"/>
                   <wp:effectExtent b="0" l="0" r="0" t="0"/>
-                  <wp:docPr id="17" name="image18.png"/>
+                  <wp:docPr id="17" name="image6.png"/>
                   <a:graphic>
                     <a:graphicData uri="http://schemas.openxmlformats.org/drawingml/2006/picture">
                       <pic:pic>
                         <pic:nvPicPr>
-                          <pic:cNvPr id="0" name="image18.png"/>
+                          <pic:cNvPr id="0" name="image6.png"/>
                           <pic:cNvPicPr preferRelativeResize="0"/>
                         </pic:nvPicPr>
                         <pic:blipFill>
@@ -25366,12 +25413,12 @@
                 <wp:inline distB="114300" distT="114300" distL="114300" distR="114300">
                   <wp:extent cx="5791200" cy="2794000"/>
                   <wp:effectExtent b="0" l="0" r="0" t="0"/>
-                  <wp:docPr id="1" name="image1.png"/>
+                  <wp:docPr id="1" name="image3.png"/>
                   <a:graphic>
                     <a:graphicData uri="http://schemas.openxmlformats.org/drawingml/2006/picture">
                       <pic:pic>
                         <pic:nvPicPr>
-                          <pic:cNvPr id="0" name="image1.png"/>
+                          <pic:cNvPr id="0" name="image3.png"/>
                           <pic:cNvPicPr preferRelativeResize="0"/>
                         </pic:nvPicPr>
                         <pic:blipFill>
@@ -26283,12 +26330,12 @@
                 <wp:inline distB="114300" distT="114300" distL="114300" distR="114300">
                   <wp:extent cx="5791200" cy="2819400"/>
                   <wp:effectExtent b="0" l="0" r="0" t="0"/>
-                  <wp:docPr id="3" name="image8.png"/>
+                  <wp:docPr id="3" name="image7.png"/>
                   <a:graphic>
                     <a:graphicData uri="http://schemas.openxmlformats.org/drawingml/2006/picture">
                       <pic:pic>
                         <pic:nvPicPr>
-                          <pic:cNvPr id="0" name="image8.png"/>
+                          <pic:cNvPr id="0" name="image7.png"/>
                           <pic:cNvPicPr preferRelativeResize="0"/>
                         </pic:nvPicPr>
                         <pic:blipFill>
@@ -26363,6 +26410,18 @@
         </w:rPr>
         <w:t xml:space="preserve">Gerenciar pagamentos </w:t>
       </w:r>
+    </w:p>
+    <w:p>
+      <w:pPr>
+        <w:keepNext w:val="1"/>
+        <w:spacing w:after="60" w:before="120" w:line="360" w:lineRule="auto"/>
+        <w:ind w:left="1004" w:firstLine="0"/>
+        <w:rPr>
+          <w:b w:val="1"/>
+          <w:sz w:val="24"/>
+          <w:szCs w:val="24"/>
+        </w:rPr>
+      </w:pPr>
       <w:r>
         <w:rPr>
           <w:rtl w:val="0"/>
@@ -27990,12 +28049,12 @@
                 <wp:inline distB="114300" distT="114300" distL="114300" distR="114300">
                   <wp:extent cx="5791200" cy="2794000"/>
                   <wp:effectExtent b="0" l="0" r="0" t="0"/>
-                  <wp:docPr id="9" name="image17.png"/>
+                  <wp:docPr id="9" name="image12.png"/>
                   <a:graphic>
                     <a:graphicData uri="http://schemas.openxmlformats.org/drawingml/2006/picture">
                       <pic:pic>
                         <pic:nvPicPr>
-                          <pic:cNvPr id="0" name="image17.png"/>
+                          <pic:cNvPr id="0" name="image12.png"/>
                           <pic:cNvPicPr preferRelativeResize="0"/>
                         </pic:nvPicPr>
                         <pic:blipFill>
@@ -29955,12 +30014,12 @@
                 <wp:inline distB="114300" distT="114300" distL="114300" distR="114300">
                   <wp:extent cx="5791200" cy="2806700"/>
                   <wp:effectExtent b="0" l="0" r="0" t="0"/>
-                  <wp:docPr id="12" name="image16.png"/>
+                  <wp:docPr id="12" name="image5.png"/>
                   <a:graphic>
                     <a:graphicData uri="http://schemas.openxmlformats.org/drawingml/2006/picture">
                       <pic:pic>
                         <pic:nvPicPr>
-                          <pic:cNvPr id="0" name="image16.png"/>
+                          <pic:cNvPr id="0" name="image5.png"/>
                           <pic:cNvPicPr preferRelativeResize="0"/>
                         </pic:nvPicPr>
                         <pic:blipFill>
@@ -30726,12 +30785,12 @@
                 <wp:inline distB="114300" distT="114300" distL="114300" distR="114300">
                   <wp:extent cx="5791200" cy="2273300"/>
                   <wp:effectExtent b="0" l="0" r="0" t="0"/>
-                  <wp:docPr id="16" name="image19.png"/>
+                  <wp:docPr id="16" name="image21.png"/>
                   <a:graphic>
                     <a:graphicData uri="http://schemas.openxmlformats.org/drawingml/2006/picture">
                       <pic:pic>
                         <pic:nvPicPr>
-                          <pic:cNvPr id="0" name="image19.png"/>
+                          <pic:cNvPr id="0" name="image21.png"/>
                           <pic:cNvPicPr preferRelativeResize="0"/>
                         </pic:nvPicPr>
                         <pic:blipFill>
@@ -33991,12 +34050,12 @@
           <wp:inline distB="114300" distT="114300" distL="114300" distR="114300">
             <wp:extent cx="5731200" cy="4483100"/>
             <wp:effectExtent b="0" l="0" r="0" t="0"/>
-            <wp:docPr id="11" name="image12.jpg"/>
+            <wp:docPr id="11" name="image14.jpg"/>
             <a:graphic>
               <a:graphicData uri="http://schemas.openxmlformats.org/drawingml/2006/picture">
                 <pic:pic>
                   <pic:nvPicPr>
-                    <pic:cNvPr id="0" name="image12.jpg"/>
+                    <pic:cNvPr id="0" name="image14.jpg"/>
                     <pic:cNvPicPr preferRelativeResize="0"/>
                   </pic:nvPicPr>
                   <pic:blipFill>

</xml_diff>